<commit_message>
Clean-up and added data transfer to lab 6
</commit_message>
<xml_diff>
--- a/Labs/Lab06/Lab6_Instructions_TabBar+Picker_CS235IM.docx
+++ b/Labs/Lab06/Lab6_Instructions_TabBar+Picker_CS235IM.docx
@@ -284,8 +284,38 @@
           <w:rFonts w:eastAsia="Times New Roman" w:cs="Arial"/>
           <w:color w:val="000000"/>
         </w:rPr>
-        <w:t xml:space="preserve"> to switch between at least three views. You don’t need to pass any data between the views. </w:t>
-      </w:r>
+        <w:t xml:space="preserve"> to switch between at least three views. You </w:t>
+      </w:r>
+      <w:r>
+        <w:rPr>
+          <w:rFonts w:eastAsia="Times New Roman" w:cs="Arial"/>
+          <w:color w:val="000000"/>
+        </w:rPr>
+        <w:t>only need to pass data from one view to one of t</w:t>
+      </w:r>
+      <w:r>
+        <w:rPr>
+          <w:rFonts w:eastAsia="Times New Roman" w:cs="Arial"/>
+          <w:color w:val="000000"/>
+        </w:rPr>
+        <w:t>he</w:t>
+      </w:r>
+      <w:r>
+        <w:rPr>
+          <w:rFonts w:eastAsia="Times New Roman" w:cs="Arial"/>
+          <w:color w:val="000000"/>
+        </w:rPr>
+        <w:t xml:space="preserve"> other</w:t>
+      </w:r>
+      <w:r>
+        <w:rPr>
+          <w:rFonts w:eastAsia="Times New Roman" w:cs="Arial"/>
+          <w:color w:val="000000"/>
+        </w:rPr>
+        <w:t xml:space="preserve"> views. </w:t>
+      </w:r>
+      <w:bookmarkStart w:id="0" w:name="_GoBack"/>
+      <w:bookmarkEnd w:id="0"/>
       <w:r>
         <w:rPr>
           <w:rFonts w:eastAsia="Times New Roman" w:cs="Arial"/>
@@ -626,8 +656,6 @@
           <w:tab w:val="left" w:pos="5491"/>
         </w:tabs>
       </w:pPr>
-      <w:bookmarkStart w:id="0" w:name="_GoBack"/>
-      <w:bookmarkEnd w:id="0"/>
     </w:p>
     <w:sectPr>
       <w:headerReference w:type="first" r:id="rId8"/>

</xml_diff>